<commit_message>
mapas conceptuales y mentales
</commit_message>
<xml_diff>
--- a/resumen Charlas TED.docx
+++ b/resumen Charlas TED.docx
@@ -18,14 +18,8 @@
     <w:p>
       <w:pPr>
         <w:pStyle w:val="TDC1"/>
-        <w:tabs>
-          <w:tab w:val="right" w:leader="dot" w:pos="8494"/>
-        </w:tabs>
         <w:rPr>
           <w:rFonts w:asciiTheme="minorHAnsi" w:eastAsiaTheme="minorEastAsia" w:hAnsiTheme="minorHAnsi" w:cstheme="minorBidi"/>
-          <w:b w:val="0"/>
-          <w:bCs w:val="0"/>
-          <w:caps w:val="0"/>
           <w:noProof/>
           <w:color w:val="auto"/>
           <w:sz w:val="24"/>
@@ -39,7 +33,35 @@
             <w:rStyle w:val="Hipervnculo"/>
             <w:noProof/>
           </w:rPr>
-          <w:t>CHARLAS TED</w:t>
+          <w:t>C</w:t>
+        </w:r>
+        <w:r>
+          <w:rPr>
+            <w:rStyle w:val="Hipervnculo"/>
+            <w:noProof/>
+          </w:rPr>
+          <w:t>H</w:t>
+        </w:r>
+        <w:r>
+          <w:rPr>
+            <w:rStyle w:val="Hipervnculo"/>
+            <w:noProof/>
+          </w:rPr>
+          <w:t>ARLA</w:t>
+        </w:r>
+        <w:r>
+          <w:rPr>
+            <w:rStyle w:val="Hipervnculo"/>
+            <w:noProof/>
+          </w:rPr>
+          <w:t>S</w:t>
+        </w:r>
+        <w:r>
+          <w:rPr>
+            <w:rStyle w:val="Hipervnculo"/>
+            <w:noProof/>
+          </w:rPr>
+          <w:t xml:space="preserve"> TED</w:t>
         </w:r>
         <w:r>
           <w:rPr>
@@ -201,7 +223,21 @@
             <w:rStyle w:val="Hipervnculo"/>
             <w:noProof/>
           </w:rPr>
-          <w:t>Fundamentos</w:t>
+          <w:t>Fun</w:t>
+        </w:r>
+        <w:r>
+          <w:rPr>
+            <w:rStyle w:val="Hipervnculo"/>
+            <w:noProof/>
+          </w:rPr>
+          <w:t>d</w:t>
+        </w:r>
+        <w:r>
+          <w:rPr>
+            <w:rStyle w:val="Hipervnculo"/>
+            <w:noProof/>
+          </w:rPr>
+          <w:t>amentos</w:t>
         </w:r>
         <w:r>
           <w:rPr>
@@ -242,7 +278,7 @@
             <w:noProof/>
             <w:webHidden/>
           </w:rPr>
-          <w:t>1</w:t>
+          <w:t>2</w:t>
         </w:r>
         <w:r>
           <w:rPr>
@@ -295,7 +331,35 @@
             <w:rStyle w:val="Hipervnculo"/>
             <w:noProof/>
           </w:rPr>
-          <w:t>Competencia en exposición oral</w:t>
+          <w:t xml:space="preserve">Competencia </w:t>
+        </w:r>
+        <w:r>
+          <w:rPr>
+            <w:rStyle w:val="Hipervnculo"/>
+            <w:noProof/>
+          </w:rPr>
+          <w:t>e</w:t>
+        </w:r>
+        <w:r>
+          <w:rPr>
+            <w:rStyle w:val="Hipervnculo"/>
+            <w:noProof/>
+          </w:rPr>
+          <w:t>n exposición</w:t>
+        </w:r>
+        <w:r>
+          <w:rPr>
+            <w:rStyle w:val="Hipervnculo"/>
+            <w:noProof/>
+          </w:rPr>
+          <w:t xml:space="preserve"> </w:t>
+        </w:r>
+        <w:r>
+          <w:rPr>
+            <w:rStyle w:val="Hipervnculo"/>
+            <w:noProof/>
+          </w:rPr>
+          <w:t>oral</w:t>
         </w:r>
         <w:r>
           <w:rPr>
@@ -336,7 +400,7 @@
             <w:noProof/>
             <w:webHidden/>
           </w:rPr>
-          <w:t>1</w:t>
+          <w:t>2</w:t>
         </w:r>
         <w:r>
           <w:rPr>
@@ -389,7 +453,21 @@
             <w:rStyle w:val="Hipervnculo"/>
             <w:noProof/>
           </w:rPr>
-          <w:t>La importancia de una idea</w:t>
+          <w:t>La importan</w:t>
+        </w:r>
+        <w:r>
+          <w:rPr>
+            <w:rStyle w:val="Hipervnculo"/>
+            <w:noProof/>
+          </w:rPr>
+          <w:t>c</w:t>
+        </w:r>
+        <w:r>
+          <w:rPr>
+            <w:rStyle w:val="Hipervnculo"/>
+            <w:noProof/>
+          </w:rPr>
+          <w:t>ia de una idea</w:t>
         </w:r>
         <w:r>
           <w:rPr>
@@ -430,7 +508,7 @@
             <w:noProof/>
             <w:webHidden/>
           </w:rPr>
-          <w:t>2</w:t>
+          <w:t>3</w:t>
         </w:r>
         <w:r>
           <w:rPr>
@@ -483,7 +561,35 @@
             <w:rStyle w:val="Hipervnculo"/>
             <w:noProof/>
           </w:rPr>
-          <w:t>Trampas frecuentes</w:t>
+          <w:t>Trampas frecu</w:t>
+        </w:r>
+        <w:r>
+          <w:rPr>
+            <w:rStyle w:val="Hipervnculo"/>
+            <w:noProof/>
+          </w:rPr>
+          <w:t>e</w:t>
+        </w:r>
+        <w:r>
+          <w:rPr>
+            <w:rStyle w:val="Hipervnculo"/>
+            <w:noProof/>
+          </w:rPr>
+          <w:t>n</w:t>
+        </w:r>
+        <w:r>
+          <w:rPr>
+            <w:rStyle w:val="Hipervnculo"/>
+            <w:noProof/>
+          </w:rPr>
+          <w:t>t</w:t>
+        </w:r>
+        <w:r>
+          <w:rPr>
+            <w:rStyle w:val="Hipervnculo"/>
+            <w:noProof/>
+          </w:rPr>
+          <w:t>es</w:t>
         </w:r>
         <w:r>
           <w:rPr>
@@ -577,7 +683,28 @@
             <w:rStyle w:val="Hipervnculo"/>
             <w:noProof/>
           </w:rPr>
-          <w:t>La línea argumental</w:t>
+          <w:t>La línea a</w:t>
+        </w:r>
+        <w:r>
+          <w:rPr>
+            <w:rStyle w:val="Hipervnculo"/>
+            <w:noProof/>
+          </w:rPr>
+          <w:t>r</w:t>
+        </w:r>
+        <w:r>
+          <w:rPr>
+            <w:rStyle w:val="Hipervnculo"/>
+            <w:noProof/>
+          </w:rPr>
+          <w:t>g</w:t>
+        </w:r>
+        <w:r>
+          <w:rPr>
+            <w:rStyle w:val="Hipervnculo"/>
+            <w:noProof/>
+          </w:rPr>
+          <w:t>umental</w:t>
         </w:r>
         <w:r>
           <w:rPr>
@@ -671,7 +798,28 @@
             <w:rStyle w:val="Hipervnculo"/>
             <w:noProof/>
           </w:rPr>
-          <w:t>Conexión</w:t>
+          <w:t>Cone</w:t>
+        </w:r>
+        <w:r>
+          <w:rPr>
+            <w:rStyle w:val="Hipervnculo"/>
+            <w:noProof/>
+          </w:rPr>
+          <w:t>x</w:t>
+        </w:r>
+        <w:r>
+          <w:rPr>
+            <w:rStyle w:val="Hipervnculo"/>
+            <w:noProof/>
+          </w:rPr>
+          <w:t>i</w:t>
+        </w:r>
+        <w:r>
+          <w:rPr>
+            <w:rStyle w:val="Hipervnculo"/>
+            <w:noProof/>
+          </w:rPr>
+          <w:t>ón</w:t>
         </w:r>
         <w:r>
           <w:rPr>
@@ -765,7 +913,28 @@
             <w:rStyle w:val="Hipervnculo"/>
             <w:noProof/>
           </w:rPr>
-          <w:t>Narración</w:t>
+          <w:t>Narr</w:t>
+        </w:r>
+        <w:r>
+          <w:rPr>
+            <w:rStyle w:val="Hipervnculo"/>
+            <w:noProof/>
+          </w:rPr>
+          <w:t>a</w:t>
+        </w:r>
+        <w:r>
+          <w:rPr>
+            <w:rStyle w:val="Hipervnculo"/>
+            <w:noProof/>
+          </w:rPr>
+          <w:t>ció</w:t>
+        </w:r>
+        <w:r>
+          <w:rPr>
+            <w:rStyle w:val="Hipervnculo"/>
+            <w:noProof/>
+          </w:rPr>
+          <w:t>n</w:t>
         </w:r>
         <w:r>
           <w:rPr>
@@ -1047,7 +1216,21 @@
             <w:rStyle w:val="Hipervnculo"/>
             <w:noProof/>
           </w:rPr>
-          <w:t>Revelación</w:t>
+          <w:t>Revel</w:t>
+        </w:r>
+        <w:r>
+          <w:rPr>
+            <w:rStyle w:val="Hipervnculo"/>
+            <w:noProof/>
+          </w:rPr>
+          <w:t>a</w:t>
+        </w:r>
+        <w:r>
+          <w:rPr>
+            <w:rStyle w:val="Hipervnculo"/>
+            <w:noProof/>
+          </w:rPr>
+          <w:t>ción</w:t>
         </w:r>
         <w:r>
           <w:rPr>
@@ -1235,7 +1418,21 @@
             <w:rStyle w:val="Hipervnculo"/>
             <w:noProof/>
           </w:rPr>
-          <w:t>El guion</w:t>
+          <w:t>El gui</w:t>
+        </w:r>
+        <w:r>
+          <w:rPr>
+            <w:rStyle w:val="Hipervnculo"/>
+            <w:noProof/>
+          </w:rPr>
+          <w:t>o</w:t>
+        </w:r>
+        <w:r>
+          <w:rPr>
+            <w:rStyle w:val="Hipervnculo"/>
+            <w:noProof/>
+          </w:rPr>
+          <w:t>n</w:t>
         </w:r>
         <w:r>
           <w:rPr>
@@ -1517,7 +1714,21 @@
             <w:rStyle w:val="Hipervnculo"/>
             <w:noProof/>
           </w:rPr>
-          <w:t>Vestimenta</w:t>
+          <w:t>Vestime</w:t>
+        </w:r>
+        <w:r>
+          <w:rPr>
+            <w:rStyle w:val="Hipervnculo"/>
+            <w:noProof/>
+          </w:rPr>
+          <w:t>n</w:t>
+        </w:r>
+        <w:r>
+          <w:rPr>
+            <w:rStyle w:val="Hipervnculo"/>
+            <w:noProof/>
+          </w:rPr>
+          <w:t>ta</w:t>
         </w:r>
         <w:r>
           <w:rPr>
@@ -1611,7 +1822,21 @@
             <w:rStyle w:val="Hipervnculo"/>
             <w:noProof/>
           </w:rPr>
-          <w:t>Preparación mental</w:t>
+          <w:t>Prepar</w:t>
+        </w:r>
+        <w:r>
+          <w:rPr>
+            <w:rStyle w:val="Hipervnculo"/>
+            <w:noProof/>
+          </w:rPr>
+          <w:t>a</w:t>
+        </w:r>
+        <w:r>
+          <w:rPr>
+            <w:rStyle w:val="Hipervnculo"/>
+            <w:noProof/>
+          </w:rPr>
+          <w:t>ción mental</w:t>
         </w:r>
         <w:r>
           <w:rPr>
@@ -1705,7 +1930,21 @@
             <w:rStyle w:val="Hipervnculo"/>
             <w:noProof/>
           </w:rPr>
-          <w:t>Disposición</w:t>
+          <w:t>Dispo</w:t>
+        </w:r>
+        <w:r>
+          <w:rPr>
+            <w:rStyle w:val="Hipervnculo"/>
+            <w:noProof/>
+          </w:rPr>
+          <w:t>s</w:t>
+        </w:r>
+        <w:r>
+          <w:rPr>
+            <w:rStyle w:val="Hipervnculo"/>
+            <w:noProof/>
+          </w:rPr>
+          <w:t>ición</w:t>
         </w:r>
         <w:r>
           <w:rPr>
@@ -2298,10 +2537,10 @@
     <w:p/>
     <w:p>
       <w:pPr>
-        <w:pStyle w:val="Ttulo2"/>
+        <w:pStyle w:val="Ttulo3"/>
         <w:numPr>
           <w:ilvl w:val="0"/>
-          <w:numId w:val="13"/>
+          <w:numId w:val="14"/>
         </w:numPr>
       </w:pPr>
       <w:bookmarkStart w:id="9" w:name="_Toc193994439"/>
@@ -2394,41 +2633,34 @@
     <w:bookmarkStart w:id="16" w:name="_Toc193994445"/>
     <w:p>
       <w:pPr>
-        <w:pStyle w:val="TDC1"/>
-        <w:tabs>
-          <w:tab w:val="right" w:leader="dot" w:pos="8494"/>
-        </w:tabs>
+        <w:pStyle w:val="Ttulo3"/>
+        <w:numPr>
+          <w:ilvl w:val="0"/>
+          <w:numId w:val="14"/>
+        </w:numPr>
       </w:pPr>
       <w:r>
         <w:rPr>
-          <w:b w:val="0"/>
-          <w:bCs w:val="0"/>
-          <w:caps w:val="0"/>
+          <w:rFonts w:eastAsia="Calibri"/>
         </w:rPr>
         <w:lastRenderedPageBreak/>
         <w:fldChar w:fldCharType="begin"/>
       </w:r>
       <w:r>
         <w:rPr>
-          <w:b w:val="0"/>
-          <w:bCs w:val="0"/>
-          <w:caps w:val="0"/>
+          <w:rFonts w:eastAsia="Calibri"/>
         </w:rPr>
         <w:instrText xml:space="preserve"> TOC \o "1-1" \h \z \t "Título 2;2;Título;2" </w:instrText>
       </w:r>
       <w:r>
         <w:rPr>
-          <w:b w:val="0"/>
-          <w:bCs w:val="0"/>
-          <w:caps w:val="0"/>
+          <w:rFonts w:eastAsia="Calibri"/>
         </w:rPr>
         <w:fldChar w:fldCharType="separate"/>
       </w:r>
       <w:r>
         <w:rPr>
-          <w:b w:val="0"/>
-          <w:bCs w:val="0"/>
-          <w:caps w:val="0"/>
+          <w:rFonts w:eastAsia="Calibri"/>
         </w:rPr>
         <w:fldChar w:fldCharType="end"/>
       </w:r>
@@ -2638,10 +2870,10 @@
     <w:p/>
     <w:p>
       <w:pPr>
-        <w:pStyle w:val="Ttulo2"/>
+        <w:pStyle w:val="Ttulo3"/>
         <w:numPr>
           <w:ilvl w:val="0"/>
-          <w:numId w:val="13"/>
+          <w:numId w:val="14"/>
         </w:numPr>
       </w:pPr>
       <w:bookmarkStart w:id="43" w:name="_Toc193994471"/>
@@ -2762,10 +2994,10 @@
     <w:p/>
     <w:p>
       <w:pPr>
-        <w:pStyle w:val="Prrafodelista"/>
+        <w:pStyle w:val="Ttulo3"/>
         <w:numPr>
           <w:ilvl w:val="0"/>
-          <w:numId w:val="13"/>
+          <w:numId w:val="14"/>
         </w:numPr>
       </w:pPr>
       <w:bookmarkStart w:id="50" w:name="_Toc193994477"/>
@@ -3022,7 +3254,7 @@
         <w:t xml:space="preserve">Toda charla debe tener una línea argumental clara que conecte todos los elementos. La línea argumental debe ser intrigante y no demasiado predecible. </w:t>
       </w:r>
       <w:r>
-        <w:t>Las v</w:t>
+        <w:t>Las</w:t>
       </w:r>
       <w:r>
         <w:t xml:space="preserve"> líneas argumentales efectivas incluyen temas inesperados y sorprendentes.</w:t>
@@ -3031,18 +3263,22 @@
     </w:p>
     <w:p/>
     <w:p>
+      <w:pPr>
+        <w:pStyle w:val="Ttulo2"/>
+      </w:pPr>
       <w:bookmarkStart w:id="81" w:name="_Toc193994507"/>
       <w:r>
         <w:t>Herramientas para las charlas</w:t>
       </w:r>
       <w:bookmarkEnd w:id="81"/>
     </w:p>
-    <w:p>
-      <w:pPr>
-        <w:pStyle w:val="Ttulo2"/>
+    <w:p/>
+    <w:p>
+      <w:pPr>
+        <w:pStyle w:val="Ttulo3"/>
         <w:numPr>
           <w:ilvl w:val="0"/>
-          <w:numId w:val="13"/>
+          <w:numId w:val="14"/>
         </w:numPr>
       </w:pPr>
       <w:bookmarkStart w:id="82" w:name="_Toc193994508"/>
@@ -3117,7 +3353,6 @@
     <w:p>
       <w:bookmarkStart w:id="92" w:name="_Toc193994517"/>
       <w:r>
-        <w:lastRenderedPageBreak/>
         <w:t>El humor es una herramienta poderosa para atraer la atención y crear lazos sociales.</w:t>
       </w:r>
       <w:bookmarkEnd w:id="92"/>
@@ -3193,10 +3428,10 @@
     <w:p/>
     <w:p>
       <w:pPr>
-        <w:pStyle w:val="Ttulo2"/>
+        <w:pStyle w:val="Ttulo3"/>
         <w:numPr>
           <w:ilvl w:val="0"/>
-          <w:numId w:val="13"/>
+          <w:numId w:val="14"/>
         </w:numPr>
       </w:pPr>
       <w:bookmarkStart w:id="102" w:name="_Toc193994527"/>
@@ -3222,6 +3457,7 @@
     <w:p>
       <w:bookmarkStart w:id="105" w:name="_Toc193994529"/>
       <w:r>
+        <w:lastRenderedPageBreak/>
         <w:t>El poder evolutivo de las historias:</w:t>
       </w:r>
       <w:bookmarkEnd w:id="105"/>
@@ -3375,10 +3611,10 @@
     <w:p/>
     <w:p>
       <w:pPr>
-        <w:pStyle w:val="Ttulo2"/>
+        <w:pStyle w:val="Ttulo3"/>
         <w:numPr>
           <w:ilvl w:val="0"/>
-          <w:numId w:val="13"/>
+          <w:numId w:val="14"/>
         </w:numPr>
       </w:pPr>
       <w:bookmarkStart w:id="124" w:name="_Toc193994548"/>
@@ -3579,10 +3815,10 @@
     <w:p/>
     <w:p>
       <w:pPr>
-        <w:pStyle w:val="Ttulo2"/>
+        <w:pStyle w:val="Ttulo3"/>
         <w:numPr>
           <w:ilvl w:val="0"/>
-          <w:numId w:val="13"/>
+          <w:numId w:val="14"/>
         </w:numPr>
       </w:pPr>
       <w:bookmarkStart w:id="150" w:name="_Toc193994573"/>
@@ -3806,10 +4042,10 @@
     <w:p/>
     <w:p>
       <w:pPr>
-        <w:pStyle w:val="Ttulo2"/>
+        <w:pStyle w:val="Ttulo3"/>
         <w:numPr>
           <w:ilvl w:val="0"/>
-          <w:numId w:val="13"/>
+          <w:numId w:val="14"/>
         </w:numPr>
       </w:pPr>
       <w:bookmarkStart w:id="176" w:name="_Toc193994598"/>
@@ -3997,6 +4233,9 @@
     <w:p/>
     <w:p/>
     <w:p>
+      <w:pPr>
+        <w:pStyle w:val="Ttulo2"/>
+      </w:pPr>
       <w:bookmarkStart w:id="200" w:name="_Toc193994621"/>
       <w:r>
         <w:t>Fundamentos</w:t>
@@ -4006,11 +4245,12 @@
     <w:p/>
     <w:p>
       <w:pPr>
-        <w:pStyle w:val="Ttulo2"/>
+        <w:pStyle w:val="Ttulo3"/>
         <w:numPr>
           <w:ilvl w:val="0"/>
-          <w:numId w:val="13"/>
+          <w:numId w:val="14"/>
         </w:numPr>
+        <w:jc w:val="left"/>
       </w:pPr>
       <w:bookmarkStart w:id="201" w:name="_Toc193994622"/>
       <w:bookmarkStart w:id="202" w:name="_Toc193995345"/>
@@ -4214,10 +4454,10 @@
     <w:p/>
     <w:p>
       <w:pPr>
-        <w:pStyle w:val="Ttulo2"/>
+        <w:pStyle w:val="Ttulo3"/>
         <w:numPr>
           <w:ilvl w:val="0"/>
-          <w:numId w:val="13"/>
+          <w:numId w:val="14"/>
         </w:numPr>
       </w:pPr>
       <w:bookmarkStart w:id="227" w:name="_Toc193994647"/>
@@ -4453,10 +4693,10 @@
     <w:p/>
     <w:p>
       <w:pPr>
-        <w:pStyle w:val="Ttulo2"/>
+        <w:pStyle w:val="Ttulo3"/>
         <w:numPr>
           <w:ilvl w:val="0"/>
-          <w:numId w:val="13"/>
+          <w:numId w:val="14"/>
         </w:numPr>
       </w:pPr>
       <w:bookmarkStart w:id="255" w:name="_Toc193994674"/>
@@ -4620,10 +4860,10 @@
     <w:p/>
     <w:p>
       <w:pPr>
-        <w:pStyle w:val="Ttulo2"/>
+        <w:pStyle w:val="Ttulo3"/>
         <w:numPr>
           <w:ilvl w:val="0"/>
-          <w:numId w:val="13"/>
+          <w:numId w:val="14"/>
         </w:numPr>
       </w:pPr>
       <w:bookmarkStart w:id="276" w:name="_Toc193994694"/>
@@ -4824,6 +5064,9 @@
     </w:p>
     <w:p/>
     <w:p>
+      <w:pPr>
+        <w:pStyle w:val="Ttulo2"/>
+      </w:pPr>
       <w:bookmarkStart w:id="302" w:name="_Toc193994719"/>
       <w:r>
         <w:t>En el escenario</w:t>
@@ -4832,10 +5075,10 @@
     </w:p>
     <w:p>
       <w:pPr>
-        <w:pStyle w:val="Ttulo2"/>
+        <w:pStyle w:val="Ttulo3"/>
         <w:numPr>
           <w:ilvl w:val="0"/>
-          <w:numId w:val="13"/>
+          <w:numId w:val="14"/>
         </w:numPr>
       </w:pPr>
       <w:bookmarkStart w:id="303" w:name="_Toc193994720"/>
@@ -4962,10 +5205,10 @@
     <w:p/>
     <w:p>
       <w:pPr>
-        <w:pStyle w:val="Ttulo2"/>
+        <w:pStyle w:val="Ttulo3"/>
         <w:numPr>
           <w:ilvl w:val="0"/>
-          <w:numId w:val="13"/>
+          <w:numId w:val="14"/>
         </w:numPr>
       </w:pPr>
       <w:bookmarkStart w:id="320" w:name="_Toc193994736"/>
@@ -4977,6 +5220,9 @@
       <w:bookmarkEnd w:id="321"/>
     </w:p>
     <w:p>
+      <w:pPr>
+        <w:ind w:left="360"/>
+      </w:pPr>
       <w:bookmarkStart w:id="322" w:name="_Toc193994737"/>
       <w:r>
         <w:lastRenderedPageBreak/>
@@ -5101,10 +5347,10 @@
     <w:p/>
     <w:p>
       <w:pPr>
-        <w:pStyle w:val="Ttulo2"/>
+        <w:pStyle w:val="Ttulo3"/>
         <w:numPr>
           <w:ilvl w:val="0"/>
-          <w:numId w:val="13"/>
+          <w:numId w:val="14"/>
         </w:numPr>
       </w:pPr>
       <w:bookmarkStart w:id="338" w:name="_Toc193994753"/>
@@ -6297,6 +6543,92 @@
     </w:lvl>
   </w:abstractNum>
   <w:abstractNum w:abstractNumId="2" w15:restartNumberingAfterBreak="0">
+    <w:nsid w:val="052A4C0E"/>
+    <w:multiLevelType w:val="hybridMultilevel"/>
+    <w:tmpl w:val="F05A69CE"/>
+    <w:lvl w:ilvl="0" w:tplc="040A000F">
+      <w:start w:val="1"/>
+      <w:numFmt w:val="decimal"/>
+      <w:lvlText w:val="%1."/>
+      <w:lvlJc w:val="left"/>
+      <w:pPr>
+        <w:ind w:left="720" w:hanging="360"/>
+      </w:pPr>
+    </w:lvl>
+    <w:lvl w:ilvl="1" w:tplc="040A0019" w:tentative="1">
+      <w:start w:val="1"/>
+      <w:numFmt w:val="lowerLetter"/>
+      <w:lvlText w:val="%2."/>
+      <w:lvlJc w:val="left"/>
+      <w:pPr>
+        <w:ind w:left="1440" w:hanging="360"/>
+      </w:pPr>
+    </w:lvl>
+    <w:lvl w:ilvl="2" w:tplc="040A001B" w:tentative="1">
+      <w:start w:val="1"/>
+      <w:numFmt w:val="lowerRoman"/>
+      <w:lvlText w:val="%3."/>
+      <w:lvlJc w:val="right"/>
+      <w:pPr>
+        <w:ind w:left="2160" w:hanging="180"/>
+      </w:pPr>
+    </w:lvl>
+    <w:lvl w:ilvl="3" w:tplc="040A000F" w:tentative="1">
+      <w:start w:val="1"/>
+      <w:numFmt w:val="decimal"/>
+      <w:lvlText w:val="%4."/>
+      <w:lvlJc w:val="left"/>
+      <w:pPr>
+        <w:ind w:left="2880" w:hanging="360"/>
+      </w:pPr>
+    </w:lvl>
+    <w:lvl w:ilvl="4" w:tplc="040A0019" w:tentative="1">
+      <w:start w:val="1"/>
+      <w:numFmt w:val="lowerLetter"/>
+      <w:lvlText w:val="%5."/>
+      <w:lvlJc w:val="left"/>
+      <w:pPr>
+        <w:ind w:left="3600" w:hanging="360"/>
+      </w:pPr>
+    </w:lvl>
+    <w:lvl w:ilvl="5" w:tplc="040A001B" w:tentative="1">
+      <w:start w:val="1"/>
+      <w:numFmt w:val="lowerRoman"/>
+      <w:lvlText w:val="%6."/>
+      <w:lvlJc w:val="right"/>
+      <w:pPr>
+        <w:ind w:left="4320" w:hanging="180"/>
+      </w:pPr>
+    </w:lvl>
+    <w:lvl w:ilvl="6" w:tplc="040A000F" w:tentative="1">
+      <w:start w:val="1"/>
+      <w:numFmt w:val="decimal"/>
+      <w:lvlText w:val="%7."/>
+      <w:lvlJc w:val="left"/>
+      <w:pPr>
+        <w:ind w:left="5040" w:hanging="360"/>
+      </w:pPr>
+    </w:lvl>
+    <w:lvl w:ilvl="7" w:tplc="040A0019" w:tentative="1">
+      <w:start w:val="1"/>
+      <w:numFmt w:val="lowerLetter"/>
+      <w:lvlText w:val="%8."/>
+      <w:lvlJc w:val="left"/>
+      <w:pPr>
+        <w:ind w:left="5760" w:hanging="360"/>
+      </w:pPr>
+    </w:lvl>
+    <w:lvl w:ilvl="8" w:tplc="040A001B" w:tentative="1">
+      <w:start w:val="1"/>
+      <w:numFmt w:val="lowerRoman"/>
+      <w:lvlText w:val="%9."/>
+      <w:lvlJc w:val="right"/>
+      <w:pPr>
+        <w:ind w:left="6480" w:hanging="180"/>
+      </w:pPr>
+    </w:lvl>
+  </w:abstractNum>
+  <w:abstractNum w:abstractNumId="3" w15:restartNumberingAfterBreak="0">
     <w:nsid w:val="0DD43566"/>
     <w:multiLevelType w:val="hybridMultilevel"/>
     <w:tmpl w:val="07629216"/>
@@ -6409,7 +6741,7 @@
       </w:rPr>
     </w:lvl>
   </w:abstractNum>
-  <w:abstractNum w:abstractNumId="3" w15:restartNumberingAfterBreak="0">
+  <w:abstractNum w:abstractNumId="4" w15:restartNumberingAfterBreak="0">
     <w:nsid w:val="253C18BD"/>
     <w:multiLevelType w:val="multilevel"/>
     <w:tmpl w:val="B55881C2"/>
@@ -6554,7 +6886,7 @@
       </w:rPr>
     </w:lvl>
   </w:abstractNum>
-  <w:abstractNum w:abstractNumId="4" w15:restartNumberingAfterBreak="0">
+  <w:abstractNum w:abstractNumId="5" w15:restartNumberingAfterBreak="0">
     <w:nsid w:val="29821FE6"/>
     <w:multiLevelType w:val="multilevel"/>
     <w:tmpl w:val="9B963A02"/>
@@ -6699,7 +7031,7 @@
       </w:rPr>
     </w:lvl>
   </w:abstractNum>
-  <w:abstractNum w:abstractNumId="5" w15:restartNumberingAfterBreak="0">
+  <w:abstractNum w:abstractNumId="6" w15:restartNumberingAfterBreak="0">
     <w:nsid w:val="39DD0B7D"/>
     <w:multiLevelType w:val="multilevel"/>
     <w:tmpl w:val="DE92115E"/>
@@ -6848,10 +7180,10 @@
       </w:rPr>
     </w:lvl>
   </w:abstractNum>
-  <w:abstractNum w:abstractNumId="6" w15:restartNumberingAfterBreak="0">
+  <w:abstractNum w:abstractNumId="7" w15:restartNumberingAfterBreak="0">
     <w:nsid w:val="3DF510E4"/>
     <w:multiLevelType w:val="hybridMultilevel"/>
-    <w:tmpl w:val="B830B19C"/>
+    <w:tmpl w:val="0FE88026"/>
     <w:lvl w:ilvl="0" w:tplc="040A000F">
       <w:start w:val="1"/>
       <w:numFmt w:val="decimal"/>
@@ -6934,7 +7266,7 @@
       </w:pPr>
     </w:lvl>
   </w:abstractNum>
-  <w:abstractNum w:abstractNumId="7" w15:restartNumberingAfterBreak="0">
+  <w:abstractNum w:abstractNumId="8" w15:restartNumberingAfterBreak="0">
     <w:nsid w:val="46992E90"/>
     <w:multiLevelType w:val="hybridMultilevel"/>
     <w:tmpl w:val="D7C8B6E4"/>
@@ -7047,7 +7379,7 @@
       </w:rPr>
     </w:lvl>
   </w:abstractNum>
-  <w:abstractNum w:abstractNumId="8" w15:restartNumberingAfterBreak="0">
+  <w:abstractNum w:abstractNumId="9" w15:restartNumberingAfterBreak="0">
     <w:nsid w:val="5C8532CD"/>
     <w:multiLevelType w:val="multilevel"/>
     <w:tmpl w:val="1FE0185E"/>
@@ -7160,7 +7492,7 @@
       </w:pPr>
     </w:lvl>
   </w:abstractNum>
-  <w:abstractNum w:abstractNumId="9" w15:restartNumberingAfterBreak="0">
+  <w:abstractNum w:abstractNumId="10" w15:restartNumberingAfterBreak="0">
     <w:nsid w:val="65541C53"/>
     <w:multiLevelType w:val="hybridMultilevel"/>
     <w:tmpl w:val="A79222D0"/>
@@ -7273,7 +7605,7 @@
       </w:rPr>
     </w:lvl>
   </w:abstractNum>
-  <w:abstractNum w:abstractNumId="10" w15:restartNumberingAfterBreak="0">
+  <w:abstractNum w:abstractNumId="11" w15:restartNumberingAfterBreak="0">
     <w:nsid w:val="686B209E"/>
     <w:multiLevelType w:val="multilevel"/>
     <w:tmpl w:val="085852F6"/>
@@ -7422,7 +7754,7 @@
       </w:rPr>
     </w:lvl>
   </w:abstractNum>
-  <w:abstractNum w:abstractNumId="11" w15:restartNumberingAfterBreak="0">
+  <w:abstractNum w:abstractNumId="12" w15:restartNumberingAfterBreak="0">
     <w:nsid w:val="78687B98"/>
     <w:multiLevelType w:val="hybridMultilevel"/>
     <w:tmpl w:val="80187ADC"/>
@@ -7535,7 +7867,7 @@
       </w:rPr>
     </w:lvl>
   </w:abstractNum>
-  <w:abstractNum w:abstractNumId="12" w15:restartNumberingAfterBreak="0">
+  <w:abstractNum w:abstractNumId="13" w15:restartNumberingAfterBreak="0">
     <w:nsid w:val="78830644"/>
     <w:multiLevelType w:val="hybridMultilevel"/>
     <w:tmpl w:val="1EC23B4C"/>
@@ -7625,43 +7957,46 @@
     </w:lvl>
   </w:abstractNum>
   <w:num w:numId="1" w16cid:durableId="169831972">
+    <w:abstractNumId w:val="9"/>
+  </w:num>
+  <w:num w:numId="2" w16cid:durableId="1521159650">
     <w:abstractNumId w:val="8"/>
   </w:num>
-  <w:num w:numId="2" w16cid:durableId="1521159650">
-    <w:abstractNumId w:val="7"/>
-  </w:num>
   <w:num w:numId="3" w16cid:durableId="2037384629">
-    <w:abstractNumId w:val="2"/>
+    <w:abstractNumId w:val="3"/>
   </w:num>
   <w:num w:numId="4" w16cid:durableId="1019428781">
     <w:abstractNumId w:val="0"/>
   </w:num>
   <w:num w:numId="5" w16cid:durableId="1363362185">
-    <w:abstractNumId w:val="5"/>
+    <w:abstractNumId w:val="6"/>
   </w:num>
   <w:num w:numId="6" w16cid:durableId="105539531">
+    <w:abstractNumId w:val="11"/>
+  </w:num>
+  <w:num w:numId="7" w16cid:durableId="270630055">
     <w:abstractNumId w:val="10"/>
   </w:num>
-  <w:num w:numId="7" w16cid:durableId="270630055">
-    <w:abstractNumId w:val="9"/>
-  </w:num>
   <w:num w:numId="8" w16cid:durableId="602155316">
-    <w:abstractNumId w:val="11"/>
+    <w:abstractNumId w:val="12"/>
   </w:num>
   <w:num w:numId="9" w16cid:durableId="1477994678">
-    <w:abstractNumId w:val="12"/>
+    <w:abstractNumId w:val="13"/>
   </w:num>
   <w:num w:numId="10" w16cid:durableId="1660384517">
     <w:abstractNumId w:val="1"/>
   </w:num>
   <w:num w:numId="11" w16cid:durableId="1201555192">
-    <w:abstractNumId w:val="3"/>
+    <w:abstractNumId w:val="4"/>
   </w:num>
   <w:num w:numId="12" w16cid:durableId="2007589622">
-    <w:abstractNumId w:val="4"/>
+    <w:abstractNumId w:val="5"/>
   </w:num>
   <w:num w:numId="13" w16cid:durableId="104426691">
-    <w:abstractNumId w:val="6"/>
+    <w:abstractNumId w:val="7"/>
+  </w:num>
+  <w:num w:numId="14" w16cid:durableId="1722552093">
+    <w:abstractNumId w:val="2"/>
   </w:num>
   <w:numIdMacAtCleanup w:val="12"/>
 </w:numbering>
@@ -8643,8 +8978,11 @@
     <w:autoRedefine/>
     <w:uiPriority w:val="39"/>
     <w:unhideWhenUsed/>
-    <w:rsid w:val="00AC7D46"/>
+    <w:rsid w:val="003E7447"/>
     <w:pPr>
+      <w:tabs>
+        <w:tab w:val="right" w:leader="dot" w:pos="8494"/>
+      </w:tabs>
       <w:spacing w:before="120" w:after="120"/>
       <w:jc w:val="left"/>
     </w:pPr>
@@ -9178,7 +9516,7 @@
 </file>
 
 <file path=customXml/itemProps1.xml><?xml version="1.0" encoding="utf-8"?>
-<ds:datastoreItem xmlns:ds="http://schemas.openxmlformats.org/officeDocument/2006/customXml" ds:itemID="{74B566A9-D685-C24E-8640-DA117CEBAADD}">
+<ds:datastoreItem xmlns:ds="http://schemas.openxmlformats.org/officeDocument/2006/customXml" ds:itemID="{00EFFAE6-842F-8E41-8D6E-E01A093CD828}">
   <ds:schemaRefs>
     <ds:schemaRef ds:uri="http://schemas.openxmlformats.org/officeDocument/2006/bibliography"/>
   </ds:schemaRefs>

</xml_diff>

<commit_message>
imágenes de la presentación del libro
</commit_message>
<xml_diff>
--- a/resumen Charlas TED.docx
+++ b/resumen Charlas TED.docx
@@ -2132,7 +2132,21 @@
             <w:rStyle w:val="Hipervnculo"/>
             <w:noProof/>
           </w:rPr>
-          <w:t>Innovación de formatos</w:t>
+          <w:t>Innovación de forma</w:t>
+        </w:r>
+        <w:r>
+          <w:rPr>
+            <w:rStyle w:val="Hipervnculo"/>
+            <w:noProof/>
+          </w:rPr>
+          <w:t>t</w:t>
+        </w:r>
+        <w:r>
+          <w:rPr>
+            <w:rStyle w:val="Hipervnculo"/>
+            <w:noProof/>
+          </w:rPr>
+          <w:t>os</w:t>
         </w:r>
         <w:r>
           <w:rPr>
@@ -5494,10 +5508,10 @@
     <w:p/>
     <w:p>
       <w:pPr>
-        <w:pStyle w:val="Ttulo2"/>
+        <w:pStyle w:val="Ttulo3"/>
         <w:numPr>
           <w:ilvl w:val="0"/>
-          <w:numId w:val="13"/>
+          <w:numId w:val="14"/>
         </w:numPr>
       </w:pPr>
       <w:bookmarkStart w:id="356" w:name="_Toc193994770"/>
@@ -5652,10 +5666,10 @@
     <w:p/>
     <w:p>
       <w:pPr>
-        <w:pStyle w:val="Ttulo2"/>
+        <w:pStyle w:val="Ttulo3"/>
         <w:numPr>
           <w:ilvl w:val="0"/>
-          <w:numId w:val="13"/>
+          <w:numId w:val="14"/>
         </w:numPr>
       </w:pPr>
       <w:bookmarkStart w:id="375" w:name="_Toc193994788"/>
@@ -5847,10 +5861,10 @@
     <w:p/>
     <w:p>
       <w:pPr>
-        <w:pStyle w:val="Ttulo2"/>
+        <w:pStyle w:val="Ttulo3"/>
         <w:numPr>
           <w:ilvl w:val="0"/>
-          <w:numId w:val="13"/>
+          <w:numId w:val="14"/>
         </w:numPr>
       </w:pPr>
       <w:bookmarkStart w:id="394" w:name="_Toc193994806"/>
@@ -5989,10 +6003,10 @@
     <w:p/>
     <w:p>
       <w:pPr>
-        <w:pStyle w:val="Ttulo2"/>
+        <w:pStyle w:val="Ttulo3"/>
         <w:numPr>
           <w:ilvl w:val="0"/>
-          <w:numId w:val="13"/>
+          <w:numId w:val="14"/>
         </w:numPr>
       </w:pPr>
       <w:bookmarkStart w:id="412" w:name="_Toc193994823"/>
@@ -6130,10 +6144,10 @@
     <w:p/>
     <w:p>
       <w:pPr>
-        <w:pStyle w:val="Ttulo2"/>
+        <w:pStyle w:val="Ttulo3"/>
         <w:numPr>
           <w:ilvl w:val="0"/>
-          <w:numId w:val="13"/>
+          <w:numId w:val="14"/>
         </w:numPr>
       </w:pPr>
       <w:bookmarkStart w:id="430" w:name="_Toc193994840"/>
@@ -6545,7 +6559,7 @@
   <w:abstractNum w:abstractNumId="2" w15:restartNumberingAfterBreak="0">
     <w:nsid w:val="052A4C0E"/>
     <w:multiLevelType w:val="hybridMultilevel"/>
-    <w:tmpl w:val="F05A69CE"/>
+    <w:tmpl w:val="9E1AC554"/>
     <w:lvl w:ilvl="0" w:tplc="040A000F">
       <w:start w:val="1"/>
       <w:numFmt w:val="decimal"/>
@@ -9516,7 +9530,7 @@
 </file>
 
 <file path=customXml/itemProps1.xml><?xml version="1.0" encoding="utf-8"?>
-<ds:datastoreItem xmlns:ds="http://schemas.openxmlformats.org/officeDocument/2006/customXml" ds:itemID="{00EFFAE6-842F-8E41-8D6E-E01A093CD828}">
+<ds:datastoreItem xmlns:ds="http://schemas.openxmlformats.org/officeDocument/2006/customXml" ds:itemID="{E09041A3-0962-EC4E-BD17-F3E6CBE63C5F}">
   <ds:schemaRefs>
     <ds:schemaRef ds:uri="http://schemas.openxmlformats.org/officeDocument/2006/bibliography"/>
   </ds:schemaRefs>

</xml_diff>